<commit_message>
Se ha añadido el modelo final
</commit_message>
<xml_diff>
--- a/Memoria/Control lineal.docx
+++ b/Memoria/Control lineal.docx
@@ -747,19 +747,7 @@
           <w:rPr>
             <w:rFonts w:ascii="Cambria Math" w:hAnsi="Cambria Math"/>
           </w:rPr>
-          <m:t>"</m:t>
-        </m:r>
-        <m:r>
-          <w:rPr>
-            <w:rFonts w:ascii="Cambria Math" w:hAnsi="Cambria Math"/>
-          </w:rPr>
-          <m:t>x</m:t>
-        </m:r>
-        <m:r>
-          <w:rPr>
-            <w:rFonts w:ascii="Cambria Math" w:hAnsi="Cambria Math"/>
-          </w:rPr>
-          <m:t>"</m:t>
+          <m:t>"x"</m:t>
         </m:r>
       </m:oMath>
       <w:r>
@@ -770,19 +758,7 @@
           <w:rPr>
             <w:rFonts w:ascii="Cambria Math" w:hAnsi="Cambria Math"/>
           </w:rPr>
-          <m:t>"</m:t>
-        </m:r>
-        <m:r>
-          <w:rPr>
-            <w:rFonts w:ascii="Cambria Math" w:hAnsi="Cambria Math"/>
-          </w:rPr>
-          <m:t>x</m:t>
-        </m:r>
-        <m:r>
-          <w:rPr>
-            <w:rFonts w:ascii="Cambria Math" w:hAnsi="Cambria Math"/>
-          </w:rPr>
-          <m:t>"</m:t>
+          <m:t>"x"</m:t>
         </m:r>
       </m:oMath>
       <w:r>
@@ -848,21 +824,7 @@
         <w:rPr>
           <w:rFonts w:eastAsiaTheme="minorEastAsia"/>
         </w:rPr>
-        <w:t xml:space="preserve">La expresión de la planta </w:t>
-      </w:r>
-      <w:proofErr w:type="gramStart"/>
-      <w:r>
-        <w:rPr>
-          <w:rFonts w:eastAsiaTheme="minorEastAsia"/>
-        </w:rPr>
-        <w:t>es</w:t>
-      </w:r>
-      <w:proofErr w:type="gramEnd"/>
-      <w:r>
-        <w:rPr>
-          <w:rFonts w:eastAsiaTheme="minorEastAsia"/>
-        </w:rPr>
-        <w:t xml:space="preserve"> por tanto: </w:t>
+        <w:t xml:space="preserve">La expresión de la planta es por tanto: </w:t>
       </w:r>
     </w:p>
     <w:p>
@@ -1978,13 +1940,7 @@
             <w:rPr>
               <w:rFonts w:ascii="Cambria Math" w:eastAsiaTheme="minorEastAsia" w:hAnsi="Cambria Math"/>
             </w:rPr>
-            <m:t>)</m:t>
-          </m:r>
-          <m:r>
-            <w:rPr>
-              <w:rFonts w:ascii="Cambria Math" w:eastAsiaTheme="minorEastAsia" w:hAnsi="Cambria Math"/>
-            </w:rPr>
-            <m:t xml:space="preserve">  </m:t>
+            <m:t xml:space="preserve">)  </m:t>
           </m:r>
         </m:oMath>
       </m:oMathPara>
@@ -2919,6 +2875,9 @@
             </m:den>
           </m:f>
           <m:r>
+            <m:rPr>
+              <m:sty m:val="p"/>
+            </m:rPr>
             <w:rPr>
               <w:rFonts w:ascii="Cambria Math" w:hAnsi="Cambria Math"/>
               <w:sz w:val="18"/>
@@ -3996,13 +3955,7 @@
                             <w:rPr>
                               <w:rFonts w:ascii="Cambria Math" w:eastAsiaTheme="minorEastAsia" w:hAnsi="Cambria Math"/>
                             </w:rPr>
-                            <m:t>-</m:t>
-                          </m:r>
-                          <m:r>
-                            <w:rPr>
-                              <w:rFonts w:ascii="Cambria Math" w:eastAsiaTheme="minorEastAsia" w:hAnsi="Cambria Math"/>
-                            </w:rPr>
-                            <m:t>1.08·</m:t>
+                            <m:t>-1.08·</m:t>
                           </m:r>
                           <m:sSub>
                             <m:sSubPr>
@@ -4203,31 +4156,7 @@
           <w:sz w:val="18"/>
           <w:szCs w:val="16"/>
         </w:rPr>
-        <w:t xml:space="preserve">Linealización de la </w:t>
-      </w:r>
-      <w:r>
-        <w:rPr>
-          <w:rFonts w:eastAsiaTheme="minorEastAsia"/>
-          <w:sz w:val="18"/>
-          <w:szCs w:val="16"/>
-        </w:rPr>
-        <w:t>segunda</w:t>
-      </w:r>
-      <w:r>
-        <w:rPr>
-          <w:rFonts w:eastAsiaTheme="minorEastAsia"/>
-          <w:sz w:val="18"/>
-          <w:szCs w:val="16"/>
-        </w:rPr>
-        <w:t xml:space="preserve"> expresión</w:t>
-      </w:r>
-      <w:r>
-        <w:rPr>
-          <w:rFonts w:eastAsiaTheme="minorEastAsia"/>
-          <w:sz w:val="18"/>
-          <w:szCs w:val="16"/>
-        </w:rPr>
-        <w:t>:</w:t>
+        <w:t>Linealización de la segunda expresión:</w:t>
       </w:r>
     </w:p>
     <w:p>
@@ -5214,13 +5143,7 @@
             <w:rPr>
               <w:rFonts w:ascii="Cambria Math" w:eastAsiaTheme="minorEastAsia" w:hAnsi="Cambria Math"/>
             </w:rPr>
-            <m:t>θ</m:t>
-          </m:r>
-          <m:r>
-            <w:rPr>
-              <w:rFonts w:ascii="Cambria Math" w:eastAsiaTheme="minorEastAsia" w:hAnsi="Cambria Math"/>
-            </w:rPr>
-            <m:t xml:space="preserve"> </m:t>
+            <m:t xml:space="preserve">θ </m:t>
           </m:r>
         </m:oMath>
       </m:oMathPara>
@@ -5759,13 +5682,7 @@
           <w:rPr>
             <w:rFonts w:ascii="Cambria Math" w:eastAsiaTheme="minorEastAsia" w:hAnsi="Cambria Math"/>
           </w:rPr>
-          <m:t>=</m:t>
-        </m:r>
-        <m:r>
-          <w:rPr>
-            <w:rFonts w:ascii="Cambria Math" w:eastAsiaTheme="minorEastAsia" w:hAnsi="Cambria Math"/>
-          </w:rPr>
-          <m:t>g·</m:t>
+          <m:t>=g·</m:t>
         </m:r>
         <m:func>
           <m:funcPr>
@@ -6932,23 +6849,21 @@
           <w:rFonts w:eastAsiaTheme="minorEastAsia"/>
           <w:highlight w:val="yellow"/>
         </w:rPr>
-        <w:t>(</w:t>
+        <w:t>(fuzzy y</w:t>
       </w:r>
-      <w:proofErr w:type="spellStart"/>
       <w:r>
         <w:rPr>
           <w:rFonts w:eastAsiaTheme="minorEastAsia"/>
           <w:highlight w:val="yellow"/>
         </w:rPr>
-        <w:t>fuzzy</w:t>
+        <w:t xml:space="preserve"> planificador de ganancias</w:t>
       </w:r>
-      <w:proofErr w:type="spellEnd"/>
       <w:r>
         <w:rPr>
           <w:rFonts w:eastAsiaTheme="minorEastAsia"/>
           <w:highlight w:val="yellow"/>
         </w:rPr>
-        <w:t xml:space="preserve"> y adaptativo)</w:t>
+        <w:t>)</w:t>
       </w:r>
       <w:r>
         <w:rPr>
@@ -6969,7 +6884,6 @@
         </w:rPr>
         <w:t xml:space="preserve">Como se ha mencionado, un controlador PID es un controlador lineal, y cuando se quiere controlar un sistema no lineal, es necesario la linealización del sistema entorno a un punto de equilibrio.  El sistema del </w:t>
       </w:r>
-      <w:proofErr w:type="spellStart"/>
       <w:r>
         <w:rPr>
           <w:rFonts w:eastAsiaTheme="minorEastAsia"/>
@@ -6977,19 +6891,11 @@
         </w:rPr>
         <w:t>Monza</w:t>
       </w:r>
-      <w:proofErr w:type="spellEnd"/>
       <w:r>
         <w:rPr>
           <w:rFonts w:eastAsiaTheme="minorEastAsia"/>
         </w:rPr>
-        <w:t xml:space="preserve"> consta de tres comportamientos físicos diferentes: el movimiento por el riel, la caída libre y el choque con el riel. El único comportamiento controlable de estos tres es el movimiento por el riel y por tanto es </w:t>
-      </w:r>
-      <w:proofErr w:type="gramStart"/>
-      <w:r>
-        <w:rPr>
-          <w:rFonts w:eastAsiaTheme="minorEastAsia"/>
-        </w:rPr>
-        <w:t xml:space="preserve">el comportamiento </w:t>
+        <w:t xml:space="preserve"> consta de tres comportamientos físicos diferentes: el movimiento por el riel, la caída libre y el choque con el riel. El único comportamiento controlable de estos tres es el movimiento por el riel y por tanto es el comportamiento </w:t>
       </w:r>
       <w:r>
         <w:rPr>
@@ -7001,14 +6907,7 @@
         <w:rPr>
           <w:rFonts w:eastAsiaTheme="minorEastAsia"/>
         </w:rPr>
-        <w:t>inealizar</w:t>
-      </w:r>
-      <w:proofErr w:type="gramEnd"/>
-      <w:r>
-        <w:rPr>
-          <w:rFonts w:eastAsiaTheme="minorEastAsia"/>
-        </w:rPr>
-        <w:t xml:space="preserve"> para proceder a su control</w:t>
+        <w:t>inealizar para proceder a su control</w:t>
       </w:r>
       <w:r>
         <w:rPr>
@@ -7023,19 +6922,11 @@
           <w:rFonts w:eastAsiaTheme="minorEastAsia"/>
         </w:rPr>
       </w:pPr>
-      <w:proofErr w:type="gramStart"/>
       <w:r>
         <w:rPr>
           <w:rFonts w:eastAsiaTheme="minorEastAsia"/>
         </w:rPr>
-        <w:t>Las expresión</w:t>
-      </w:r>
-      <w:proofErr w:type="gramEnd"/>
-      <w:r>
-        <w:rPr>
-          <w:rFonts w:eastAsiaTheme="minorEastAsia"/>
-        </w:rPr>
-        <w:t xml:space="preserve"> de la planta del sistema que se ha obtenido al realizar la linealización es:</w:t>
+        <w:t>La expresión de la planta del sistema que se ha obtenido al realizar la linealización es:</w:t>
       </w:r>
     </w:p>
     <w:p>
@@ -7876,13 +7767,7 @@
           <w:rPr>
             <w:rFonts w:ascii="Cambria Math" w:eastAsiaTheme="minorEastAsia" w:hAnsi="Cambria Math"/>
           </w:rPr>
-          <m:t>=</m:t>
-        </m:r>
-        <m:r>
-          <w:rPr>
-            <w:rFonts w:ascii="Cambria Math" w:eastAsiaTheme="minorEastAsia" w:hAnsi="Cambria Math"/>
-          </w:rPr>
-          <m:t>g·</m:t>
+          <m:t>=g·</m:t>
         </m:r>
         <m:func>
           <m:funcPr>
@@ -8710,13 +8595,7 @@
           <w:rPr>
             <w:rFonts w:ascii="Cambria Math" w:eastAsiaTheme="minorEastAsia" w:hAnsi="Cambria Math"/>
           </w:rPr>
-          <m:t>=</m:t>
-        </m:r>
-        <m:r>
-          <w:rPr>
-            <w:rFonts w:ascii="Cambria Math" w:eastAsiaTheme="minorEastAsia" w:hAnsi="Cambria Math"/>
-          </w:rPr>
-          <m:t>g·</m:t>
+          <m:t>=g·</m:t>
         </m:r>
         <m:func>
           <m:funcPr>
@@ -9026,13 +8905,7 @@
           <w:rPr>
             <w:rFonts w:ascii="Cambria Math" w:eastAsiaTheme="minorEastAsia" w:hAnsi="Cambria Math"/>
           </w:rPr>
-          <m:t>=</m:t>
-        </m:r>
-        <m:r>
-          <w:rPr>
-            <w:rFonts w:ascii="Cambria Math" w:eastAsiaTheme="minorEastAsia" w:hAnsi="Cambria Math"/>
-          </w:rPr>
-          <m:t>1</m:t>
+          <m:t>=1</m:t>
         </m:r>
       </m:oMath>
     </w:p>
@@ -9117,25 +8990,7 @@
                 <w:rPr>
                   <w:rFonts w:ascii="Cambria Math" w:eastAsiaTheme="minorEastAsia" w:hAnsi="Cambria Math"/>
                 </w:rPr>
-                <m:t>+</m:t>
-              </m:r>
-              <m:r>
-                <w:rPr>
-                  <w:rFonts w:ascii="Cambria Math" w:eastAsiaTheme="minorEastAsia" w:hAnsi="Cambria Math"/>
-                </w:rPr>
-                <m:t>2.65</m:t>
-              </m:r>
-              <m:r>
-                <w:rPr>
-                  <w:rFonts w:ascii="Cambria Math" w:eastAsiaTheme="minorEastAsia" w:hAnsi="Cambria Math"/>
-                </w:rPr>
-                <m:t>s-</m:t>
-              </m:r>
-              <m:r>
-                <w:rPr>
-                  <w:rFonts w:ascii="Cambria Math" w:eastAsiaTheme="minorEastAsia" w:hAnsi="Cambria Math"/>
-                </w:rPr>
-                <m:t>10.59</m:t>
+                <m:t>+2.65s-10.59</m:t>
               </m:r>
             </m:den>
           </m:f>
@@ -10160,25 +10015,16 @@
 </file>
 
 <file path=customXml/item1.xml><?xml version="1.0" encoding="utf-8"?>
-<b:Sources xmlns:b="http://schemas.openxmlformats.org/officeDocument/2006/bibliography" xmlns="http://schemas.openxmlformats.org/officeDocument/2006/bibliography" SelectedStyle="\IEEE2006OfficeOnline.xsl" StyleName="IEEE" Version="2006"/>
-</file>
-
-<file path=customXml/item2.xml><?xml version="1.0" encoding="utf-8"?>
 <p:properties xmlns:p="http://schemas.microsoft.com/office/2006/metadata/properties" xmlns:xsi="http://www.w3.org/2001/XMLSchema-instance" xmlns:pc="http://schemas.microsoft.com/office/infopath/2007/PartnerControls">
   <documentManagement/>
 </p:properties>
 </file>
 
-<file path=customXml/item3.xml><?xml version="1.0" encoding="utf-8"?>
-<?mso-contentType ?>
-<FormTemplates xmlns="http://schemas.microsoft.com/sharepoint/v3/contenttype/forms">
-  <Display>DocumentLibraryForm</Display>
-  <Edit>DocumentLibraryForm</Edit>
-  <New>DocumentLibraryForm</New>
-</FormTemplates>
+<file path=customXml/item2.xml><?xml version="1.0" encoding="utf-8"?>
+<b:Sources xmlns:b="http://schemas.openxmlformats.org/officeDocument/2006/bibliography" xmlns="http://schemas.openxmlformats.org/officeDocument/2006/bibliography" SelectedStyle="\IEEE2006OfficeOnline.xsl" StyleName="IEEE" Version="2006"/>
 </file>
 
-<file path=customXml/item4.xml><?xml version="1.0" encoding="utf-8"?>
+<file path=customXml/item3.xml><?xml version="1.0" encoding="utf-8"?>
 <ct:contentTypeSchema xmlns:ct="http://schemas.microsoft.com/office/2006/metadata/contentType" xmlns:ma="http://schemas.microsoft.com/office/2006/metadata/properties/metaAttributes" ct:_="" ma:_="" ma:contentTypeName="Documento" ma:contentTypeID="0x010100A315B582CFA6F84A9C1768FC69A4234A" ma:contentTypeVersion="4" ma:contentTypeDescription="Crear nuevo documento." ma:contentTypeScope="" ma:versionID="5e39901d8575f8bc73fc63d95e14b920">
   <xsd:schema xmlns:xsd="http://www.w3.org/2001/XMLSchema" xmlns:xs="http://www.w3.org/2001/XMLSchema" xmlns:p="http://schemas.microsoft.com/office/2006/metadata/properties" xmlns:ns2="5db3ca43-7156-4192-ab87-9836a48fd5f2" targetNamespace="http://schemas.microsoft.com/office/2006/metadata/properties" ma:root="true" ma:fieldsID="fe5e223a0f76c649e361a18f22b8b465" ns2:_="">
     <xsd:import namespace="5db3ca43-7156-4192-ab87-9836a48fd5f2"/>
@@ -10324,15 +10170,16 @@
 </ct:contentTypeSchema>
 </file>
 
-<file path=customXml/itemProps1.xml><?xml version="1.0" encoding="utf-8"?>
-<ds:datastoreItem xmlns:ds="http://schemas.openxmlformats.org/officeDocument/2006/customXml" ds:itemID="{7C1C2FDF-98B4-4C32-AF66-B9B20B746E78}">
-  <ds:schemaRefs>
-    <ds:schemaRef ds:uri="http://schemas.openxmlformats.org/officeDocument/2006/bibliography"/>
-  </ds:schemaRefs>
-</ds:datastoreItem>
+<file path=customXml/item4.xml><?xml version="1.0" encoding="utf-8"?>
+<?mso-contentType ?>
+<FormTemplates xmlns="http://schemas.microsoft.com/sharepoint/v3/contenttype/forms">
+  <Display>DocumentLibraryForm</Display>
+  <Edit>DocumentLibraryForm</Edit>
+  <New>DocumentLibraryForm</New>
+</FormTemplates>
 </file>
 
-<file path=customXml/itemProps2.xml><?xml version="1.0" encoding="utf-8"?>
+<file path=customXml/itemProps1.xml><?xml version="1.0" encoding="utf-8"?>
 <ds:datastoreItem xmlns:ds="http://schemas.openxmlformats.org/officeDocument/2006/customXml" ds:itemID="{0F66F9CC-69EA-427D-B6DD-76B873B9EC56}">
   <ds:schemaRefs>
     <ds:schemaRef ds:uri="http://schemas.microsoft.com/office/2006/metadata/properties"/>
@@ -10341,15 +10188,15 @@
 </ds:datastoreItem>
 </file>
 
-<file path=customXml/itemProps3.xml><?xml version="1.0" encoding="utf-8"?>
-<ds:datastoreItem xmlns:ds="http://schemas.openxmlformats.org/officeDocument/2006/customXml" ds:itemID="{4531F9B6-F0A9-49AB-87AB-E5717D6FAF5E}">
+<file path=customXml/itemProps2.xml><?xml version="1.0" encoding="utf-8"?>
+<ds:datastoreItem xmlns:ds="http://schemas.openxmlformats.org/officeDocument/2006/customXml" ds:itemID="{7C1C2FDF-98B4-4C32-AF66-B9B20B746E78}">
   <ds:schemaRefs>
-    <ds:schemaRef ds:uri="http://schemas.microsoft.com/sharepoint/v3/contenttype/forms"/>
+    <ds:schemaRef ds:uri="http://schemas.openxmlformats.org/officeDocument/2006/bibliography"/>
   </ds:schemaRefs>
 </ds:datastoreItem>
 </file>
 
-<file path=customXml/itemProps4.xml><?xml version="1.0" encoding="utf-8"?>
+<file path=customXml/itemProps3.xml><?xml version="1.0" encoding="utf-8"?>
 <ds:datastoreItem xmlns:ds="http://schemas.openxmlformats.org/officeDocument/2006/customXml" ds:itemID="{3B7DA32B-B5C8-41F3-9602-7EE92DED3D4C}">
   <ds:schemaRefs>
     <ds:schemaRef ds:uri="http://schemas.microsoft.com/office/2006/metadata/contentType"/>
@@ -10365,4 +10212,12 @@
     <ds:schemaRef ds:uri="http://schemas.microsoft.com/internal/obd"/>
   </ds:schemaRefs>
 </ds:datastoreItem>
+</file>
+
+<file path=customXml/itemProps4.xml><?xml version="1.0" encoding="utf-8"?>
+<ds:datastoreItem xmlns:ds="http://schemas.openxmlformats.org/officeDocument/2006/customXml" ds:itemID="{4531F9B6-F0A9-49AB-87AB-E5717D6FAF5E}">
+  <ds:schemaRefs>
+    <ds:schemaRef ds:uri="http://schemas.microsoft.com/sharepoint/v3/contenttype/forms"/>
+  </ds:schemaRefs>
+</ds:datastoreItem>
 </file>
</xml_diff>